<commit_message>
Update Sideways  - Movie review.docx
</commit_message>
<xml_diff>
--- a/Sideways  - Movie review.docx
+++ b/Sideways  - Movie review.docx
@@ -63,25 +63,7 @@
           <w:szCs w:val="24"/>
           <w:lang w:val="en-GB"/>
         </w:rPr>
-        <w:t xml:space="preserve">Cast: Paul </w:t>
-      </w:r>
-      <w:r>
-        <w:rPr>
-          <w:rFonts w:ascii="Times New Roman" w:hAnsi="Times New Roman" w:cs="Times New Roman"/>
-          <w:sz w:val="24"/>
-          <w:szCs w:val="24"/>
-          <w:lang w:val="en-GB"/>
-        </w:rPr>
-        <w:t>Giamatti (</w:t>
-      </w:r>
-      <w:r>
-        <w:rPr>
-          <w:rFonts w:ascii="Times New Roman" w:hAnsi="Times New Roman" w:cs="Times New Roman"/>
-          <w:sz w:val="24"/>
-          <w:szCs w:val="24"/>
-          <w:lang w:val="en-GB"/>
-        </w:rPr>
-        <w:t>Miles), Thomas Haden Church</w:t>
+        <w:t>Cast: Paul Giamatti (Miles), Thomas Haden Church</w:t>
       </w:r>
       <w:r>
         <w:rPr>
@@ -99,25 +81,7 @@
           <w:szCs w:val="24"/>
           <w:lang w:val="en-GB"/>
         </w:rPr>
-        <w:t xml:space="preserve">(Jack), </w:t>
-      </w:r>
-      <w:r>
-        <w:rPr>
-          <w:rFonts w:ascii="Times New Roman" w:hAnsi="Times New Roman" w:cs="Times New Roman"/>
-          <w:sz w:val="24"/>
-          <w:szCs w:val="24"/>
-          <w:lang w:val="en-GB"/>
-        </w:rPr>
-        <w:t>Virginia</w:t>
-      </w:r>
-      <w:r>
-        <w:rPr>
-          <w:rFonts w:ascii="Times New Roman" w:hAnsi="Times New Roman" w:cs="Times New Roman"/>
-          <w:sz w:val="24"/>
-          <w:szCs w:val="24"/>
-          <w:lang w:val="en-GB"/>
-        </w:rPr>
-        <w:t xml:space="preserve"> Madsen</w:t>
+        <w:t>(Jack), Virginia Madsen</w:t>
       </w:r>
       <w:r>
         <w:rPr>
@@ -193,88 +157,97 @@
           <w:szCs w:val="24"/>
           <w:lang w:val="en-GB"/>
         </w:rPr>
-        <w:t xml:space="preserve">The movie sideways is about a </w:t>
-      </w:r>
-      <w:r>
-        <w:rPr>
-          <w:rFonts w:ascii="Times New Roman" w:hAnsi="Times New Roman" w:cs="Times New Roman"/>
-          <w:sz w:val="24"/>
-          <w:szCs w:val="24"/>
-          <w:lang w:val="en-GB"/>
-        </w:rPr>
-        <w:t>middle school English teacher(Miles), who is</w:t>
-      </w:r>
-      <w:r>
-        <w:rPr>
-          <w:rFonts w:ascii="Times New Roman" w:hAnsi="Times New Roman" w:cs="Times New Roman"/>
-          <w:sz w:val="24"/>
-          <w:szCs w:val="24"/>
-          <w:lang w:val="en-GB"/>
-        </w:rPr>
-        <w:t xml:space="preserve"> going through depression</w:t>
-      </w:r>
-      <w:r>
-        <w:rPr>
-          <w:rFonts w:ascii="Times New Roman" w:hAnsi="Times New Roman" w:cs="Times New Roman"/>
-          <w:sz w:val="24"/>
-          <w:szCs w:val="24"/>
-          <w:lang w:val="en-GB"/>
-        </w:rPr>
-        <w:t xml:space="preserve"> and trying to get a book published</w:t>
-      </w:r>
-      <w:r>
-        <w:rPr>
-          <w:rFonts w:ascii="Times New Roman" w:hAnsi="Times New Roman" w:cs="Times New Roman"/>
-          <w:sz w:val="24"/>
-          <w:szCs w:val="24"/>
-          <w:lang w:val="en-GB"/>
-        </w:rPr>
-        <w:t>, going on a road trip to the wine country with hi</w:t>
-      </w:r>
-      <w:r>
-        <w:rPr>
-          <w:rFonts w:ascii="Times New Roman" w:hAnsi="Times New Roman" w:cs="Times New Roman"/>
-          <w:sz w:val="24"/>
-          <w:szCs w:val="24"/>
-          <w:lang w:val="en-GB"/>
-        </w:rPr>
-        <w:t>s c-list actor</w:t>
-      </w:r>
-      <w:r>
-        <w:rPr>
-          <w:rFonts w:ascii="Times New Roman" w:hAnsi="Times New Roman" w:cs="Times New Roman"/>
-          <w:sz w:val="24"/>
-          <w:szCs w:val="24"/>
-          <w:lang w:val="en-GB"/>
-        </w:rPr>
-        <w:t xml:space="preserve"> friend</w:t>
-      </w:r>
-      <w:r>
-        <w:rPr>
-          <w:rFonts w:ascii="Times New Roman" w:hAnsi="Times New Roman" w:cs="Times New Roman"/>
-          <w:sz w:val="24"/>
-          <w:szCs w:val="24"/>
-          <w:lang w:val="en-GB"/>
-        </w:rPr>
-        <w:t>(Jack)</w:t>
-      </w:r>
-      <w:r>
-        <w:rPr>
-          <w:rFonts w:ascii="Times New Roman" w:hAnsi="Times New Roman" w:cs="Times New Roman"/>
-          <w:sz w:val="24"/>
-          <w:szCs w:val="24"/>
-          <w:lang w:val="en-GB"/>
-        </w:rPr>
-        <w:t xml:space="preserve">, to celebrate that the friend is getting married. The two unlikable guys </w:t>
-      </w:r>
-      <w:r>
-        <w:rPr>
-          <w:rFonts w:ascii="Times New Roman" w:hAnsi="Times New Roman" w:cs="Times New Roman"/>
-          <w:sz w:val="24"/>
-          <w:szCs w:val="24"/>
-          <w:lang w:val="en-GB"/>
-        </w:rPr>
-        <w:t>then get into a lot of trouble with the local girls there and goes back home.</w:t>
+        <w:t>The movie sideways is about a middle school English teacher</w:t>
+      </w:r>
+      <w:r>
+        <w:rPr>
+          <w:rFonts w:ascii="Times New Roman" w:hAnsi="Times New Roman" w:cs="Times New Roman"/>
+          <w:sz w:val="24"/>
+          <w:szCs w:val="24"/>
+          <w:lang w:val="en-GB"/>
+        </w:rPr>
+        <w:t xml:space="preserve">, </w:t>
+      </w:r>
+      <w:r>
+        <w:rPr>
+          <w:rFonts w:ascii="Times New Roman" w:hAnsi="Times New Roman" w:cs="Times New Roman"/>
+          <w:sz w:val="24"/>
+          <w:szCs w:val="24"/>
+          <w:lang w:val="en-GB"/>
+        </w:rPr>
+        <w:t xml:space="preserve">Miles </w:t>
+      </w:r>
+      <w:r>
+        <w:rPr>
+          <w:rFonts w:ascii="Times New Roman" w:hAnsi="Times New Roman" w:cs="Times New Roman"/>
+          <w:sz w:val="24"/>
+          <w:szCs w:val="24"/>
+          <w:lang w:val="en-GB"/>
+        </w:rPr>
+        <w:t>(</w:t>
+      </w:r>
+      <w:r>
+        <w:rPr>
+          <w:rFonts w:ascii="Times New Roman" w:hAnsi="Times New Roman" w:cs="Times New Roman"/>
+          <w:sz w:val="24"/>
+          <w:szCs w:val="24"/>
+          <w:lang w:val="en-GB"/>
+        </w:rPr>
+        <w:t>who is going through depression and trying to get a book published</w:t>
+      </w:r>
+      <w:r>
+        <w:rPr>
+          <w:rFonts w:ascii="Times New Roman" w:hAnsi="Times New Roman" w:cs="Times New Roman"/>
+          <w:sz w:val="24"/>
+          <w:szCs w:val="24"/>
+          <w:lang w:val="en-GB"/>
+        </w:rPr>
+        <w:t>)</w:t>
+      </w:r>
+      <w:r>
+        <w:rPr>
+          <w:rFonts w:ascii="Times New Roman" w:hAnsi="Times New Roman" w:cs="Times New Roman"/>
+          <w:sz w:val="24"/>
+          <w:szCs w:val="24"/>
+          <w:lang w:val="en-GB"/>
+        </w:rPr>
+        <w:t xml:space="preserve"> going on a road trip to the wine country with his c-list actor friend</w:t>
+      </w:r>
+      <w:r>
+        <w:rPr>
+          <w:rFonts w:ascii="Times New Roman" w:hAnsi="Times New Roman" w:cs="Times New Roman"/>
+          <w:sz w:val="24"/>
+          <w:szCs w:val="24"/>
+          <w:lang w:val="en-GB"/>
+        </w:rPr>
+        <w:t xml:space="preserve"> </w:t>
+      </w:r>
+      <w:r>
+        <w:rPr>
+          <w:rFonts w:ascii="Times New Roman" w:hAnsi="Times New Roman" w:cs="Times New Roman"/>
+          <w:sz w:val="24"/>
+          <w:szCs w:val="24"/>
+          <w:lang w:val="en-GB"/>
+        </w:rPr>
+        <w:t xml:space="preserve">Jack, to celebrate that </w:t>
+      </w:r>
+      <w:r>
+        <w:rPr>
+          <w:rFonts w:ascii="Times New Roman" w:hAnsi="Times New Roman" w:cs="Times New Roman"/>
+          <w:sz w:val="24"/>
+          <w:szCs w:val="24"/>
+          <w:lang w:val="en-GB"/>
+        </w:rPr>
+        <w:t>Jack</w:t>
+      </w:r>
+      <w:r>
+        <w:rPr>
+          <w:rFonts w:ascii="Times New Roman" w:hAnsi="Times New Roman" w:cs="Times New Roman"/>
+          <w:sz w:val="24"/>
+          <w:szCs w:val="24"/>
+          <w:lang w:val="en-GB"/>
+        </w:rPr>
+        <w:t xml:space="preserve"> is getting married. The two unlikable guys then get into a lot of trouble with the local girls there and go back home.</w:t>
       </w:r>
     </w:p>
     <w:p>
@@ -294,34 +267,7 @@
           <w:szCs w:val="24"/>
           <w:lang w:val="en-GB"/>
         </w:rPr>
-        <w:t xml:space="preserve">The two main-characters </w:t>
-      </w:r>
-      <w:r>
-        <w:rPr>
-          <w:rFonts w:ascii="Times New Roman" w:hAnsi="Times New Roman" w:cs="Times New Roman"/>
-          <w:sz w:val="24"/>
-          <w:szCs w:val="24"/>
-          <w:lang w:val="en-GB"/>
-        </w:rPr>
-        <w:t xml:space="preserve">Miles &amp; Jack </w:t>
-      </w:r>
-      <w:r>
-        <w:rPr>
-          <w:rFonts w:ascii="Times New Roman" w:hAnsi="Times New Roman" w:cs="Times New Roman"/>
-          <w:sz w:val="24"/>
-          <w:szCs w:val="24"/>
-          <w:lang w:val="en-GB"/>
-        </w:rPr>
-        <w:t xml:space="preserve">wastes no time in starting to make us dislike them, already from the first scene the lying starts, </w:t>
-      </w:r>
-      <w:r>
-        <w:rPr>
-          <w:rFonts w:ascii="Times New Roman" w:hAnsi="Times New Roman" w:cs="Times New Roman"/>
-          <w:sz w:val="24"/>
-          <w:szCs w:val="24"/>
-          <w:lang w:val="en-GB"/>
-        </w:rPr>
-        <w:t>and then Miles goes and steals some money from his mother</w:t>
+        <w:t>The two main-characters Miles &amp; Jack waste no time in starting to make us dislike them</w:t>
       </w:r>
       <w:r>
         <w:rPr>
@@ -339,26 +285,26 @@
           <w:szCs w:val="24"/>
           <w:lang w:val="en-GB"/>
         </w:rPr>
-        <w:t xml:space="preserve"> Not a good start if you are the type of person who wants to root for the main characters.</w:t>
-      </w:r>
-      <w:r>
-        <w:rPr>
-          <w:rFonts w:ascii="Times New Roman" w:hAnsi="Times New Roman" w:cs="Times New Roman"/>
-          <w:sz w:val="24"/>
-          <w:szCs w:val="24"/>
-          <w:lang w:val="en-GB"/>
-        </w:rPr>
-        <w:t xml:space="preserve">  The two seem very opposite in nature, one is very positive and the other very negative, almost like red &amp; white wine. This contrast seems to pop up more than once in the movie.</w:t>
-      </w:r>
-      <w:r>
-        <w:rPr>
-          <w:rFonts w:ascii="Times New Roman" w:hAnsi="Times New Roman" w:cs="Times New Roman"/>
-          <w:sz w:val="24"/>
-          <w:szCs w:val="24"/>
-          <w:lang w:val="en-GB"/>
-        </w:rPr>
         <w:t xml:space="preserve"> </w:t>
       </w:r>
+      <w:r>
+        <w:rPr>
+          <w:rFonts w:ascii="Times New Roman" w:hAnsi="Times New Roman" w:cs="Times New Roman"/>
+          <w:sz w:val="24"/>
+          <w:szCs w:val="24"/>
+          <w:lang w:val="en-GB"/>
+        </w:rPr>
+        <w:t>A</w:t>
+      </w:r>
+      <w:r>
+        <w:rPr>
+          <w:rFonts w:ascii="Times New Roman" w:hAnsi="Times New Roman" w:cs="Times New Roman"/>
+          <w:sz w:val="24"/>
+          <w:szCs w:val="24"/>
+          <w:lang w:val="en-GB"/>
+        </w:rPr>
+        <w:t xml:space="preserve">lready from the first scene the lying starts, and then Miles goes and steals some money from his mother. Not a good start if you are the type of person who wants to root for the main characters.  The two seem very opposite in nature, one is very positive and the other very negative, almost like red &amp; white wine. This contrast seems to pop up more than once in the movie. </w:t>
+      </w:r>
     </w:p>
     <w:p>
       <w:pPr>
@@ -397,19 +343,53 @@
           <w:szCs w:val="24"/>
           <w:lang w:val="en-GB"/>
         </w:rPr>
-        <w:t xml:space="preserve">Jack is almost the opposite of Miles, he is really positive, we then meet Stephanie in a winery, serving tasting wines, and while Jack is being positive, Miles and Stephanie </w:t>
-      </w:r>
-      <w:proofErr w:type="gramStart"/>
-      <w:r>
-        <w:rPr>
-          <w:rFonts w:ascii="Times New Roman" w:hAnsi="Times New Roman" w:cs="Times New Roman"/>
-          <w:sz w:val="24"/>
-          <w:szCs w:val="24"/>
-          <w:lang w:val="en-GB"/>
-        </w:rPr>
-        <w:t>is</w:t>
-      </w:r>
-      <w:proofErr w:type="gramEnd"/>
+        <w:t>Jack is almost the opposite of Miles; he is really positiv</w:t>
+      </w:r>
+      <w:r>
+        <w:rPr>
+          <w:rFonts w:ascii="Times New Roman" w:hAnsi="Times New Roman" w:cs="Times New Roman"/>
+          <w:sz w:val="24"/>
+          <w:szCs w:val="24"/>
+          <w:lang w:val="en-GB"/>
+        </w:rPr>
+        <w:t>e and optimistic. W</w:t>
+      </w:r>
+      <w:r>
+        <w:rPr>
+          <w:rFonts w:ascii="Times New Roman" w:hAnsi="Times New Roman" w:cs="Times New Roman"/>
+          <w:sz w:val="24"/>
+          <w:szCs w:val="24"/>
+          <w:lang w:val="en-GB"/>
+        </w:rPr>
+        <w:t xml:space="preserve">e then meet Stephanie in a winery, serving </w:t>
+      </w:r>
+      <w:r>
+        <w:rPr>
+          <w:rFonts w:ascii="Times New Roman" w:hAnsi="Times New Roman" w:cs="Times New Roman"/>
+          <w:sz w:val="24"/>
+          <w:szCs w:val="24"/>
+          <w:lang w:val="en-GB"/>
+        </w:rPr>
+        <w:t>wine tastings</w:t>
+      </w:r>
+      <w:r>
+        <w:rPr>
+          <w:rFonts w:ascii="Times New Roman" w:hAnsi="Times New Roman" w:cs="Times New Roman"/>
+          <w:sz w:val="24"/>
+          <w:szCs w:val="24"/>
+          <w:lang w:val="en-GB"/>
+        </w:rPr>
+        <w:t xml:space="preserve">, and while Jack is being positive, Miles and Stephanie </w:t>
+      </w:r>
+      <w:r>
+        <w:rPr>
+          <w:rFonts w:ascii="Times New Roman" w:hAnsi="Times New Roman" w:cs="Times New Roman"/>
+          <w:sz w:val="24"/>
+          <w:szCs w:val="24"/>
+          <w:lang w:val="en-GB"/>
+        </w:rPr>
+        <w:t>are</w:t>
+      </w:r>
       <w:r>
         <w:rPr>
           <w:rFonts w:ascii="Times New Roman" w:hAnsi="Times New Roman" w:cs="Times New Roman"/>
@@ -437,16 +417,25 @@
           <w:szCs w:val="24"/>
           <w:lang w:val="en-GB"/>
         </w:rPr>
-        <w:t xml:space="preserve">We also see this white &amp; red theme later in the movie when Miles is in the restaurant with Maya and he drinks white wine, and being cheery while doing so, but as soon as the switch to red wine, Miles becomes very </w:t>
-      </w:r>
-      <w:r>
-        <w:rPr>
-          <w:rFonts w:ascii="Times New Roman" w:hAnsi="Times New Roman" w:cs="Times New Roman"/>
-          <w:sz w:val="24"/>
-          <w:szCs w:val="24"/>
-          <w:lang w:val="en-GB"/>
-        </w:rPr>
-        <w:t>depressed and even calls his ex-wife.</w:t>
+        <w:t>We also see this white &amp; red theme later in the movie when Miles is in the restaurant with Maya and he drinks white wine, and being cheery while doing so, but as soon as the</w:t>
+      </w:r>
+      <w:r>
+        <w:rPr>
+          <w:rFonts w:ascii="Times New Roman" w:hAnsi="Times New Roman" w:cs="Times New Roman"/>
+          <w:sz w:val="24"/>
+          <w:szCs w:val="24"/>
+          <w:lang w:val="en-GB"/>
+        </w:rPr>
+        <w:t>y</w:t>
+      </w:r>
+      <w:r>
+        <w:rPr>
+          <w:rFonts w:ascii="Times New Roman" w:hAnsi="Times New Roman" w:cs="Times New Roman"/>
+          <w:sz w:val="24"/>
+          <w:szCs w:val="24"/>
+          <w:lang w:val="en-GB"/>
+        </w:rPr>
+        <w:t xml:space="preserve"> switch to red wine, Miles becomes very depressed and even calls his ex-wife.</w:t>
       </w:r>
     </w:p>
     <w:p>
@@ -466,43 +455,7 @@
           <w:szCs w:val="24"/>
           <w:lang w:val="en-GB"/>
         </w:rPr>
-        <w:t xml:space="preserve">Sideways is also a very appropriate name for the movie, as the character development during the movie really is just sideways. Normally </w:t>
-      </w:r>
-      <w:r>
-        <w:rPr>
-          <w:rFonts w:ascii="Times New Roman" w:hAnsi="Times New Roman" w:cs="Times New Roman"/>
-          <w:sz w:val="24"/>
-          <w:szCs w:val="24"/>
-          <w:lang w:val="en-GB"/>
-        </w:rPr>
-        <w:t>you would</w:t>
-      </w:r>
-      <w:r>
-        <w:rPr>
-          <w:rFonts w:ascii="Times New Roman" w:hAnsi="Times New Roman" w:cs="Times New Roman"/>
-          <w:sz w:val="24"/>
-          <w:szCs w:val="24"/>
-          <w:lang w:val="en-GB"/>
-        </w:rPr>
-        <w:t xml:space="preserve"> expect a movie to contain a lot of character development from negative to positive, maybe some obstacle they </w:t>
-      </w:r>
-      <w:r>
-        <w:rPr>
-          <w:rFonts w:ascii="Times New Roman" w:hAnsi="Times New Roman" w:cs="Times New Roman"/>
-          <w:sz w:val="24"/>
-          <w:szCs w:val="24"/>
-          <w:lang w:val="en-GB"/>
-        </w:rPr>
-        <w:t>must</w:t>
-      </w:r>
-      <w:r>
-        <w:rPr>
-          <w:rFonts w:ascii="Times New Roman" w:hAnsi="Times New Roman" w:cs="Times New Roman"/>
-          <w:sz w:val="24"/>
-          <w:szCs w:val="24"/>
-          <w:lang w:val="en-GB"/>
-        </w:rPr>
-        <w:t xml:space="preserve"> tackle in the middle, and then a happy ending. But this movie is not like a normal development, even </w:t>
+        <w:t xml:space="preserve">Sideways is also a very appropriate name for the movie, as the character development during the movie really is just sideways. Normally you would expect a movie to contain a lot of character development from negative to positive, maybe some obstacle they must tackle in the middle, and then a happy ending. But this movie is not like a normal development, even </w:t>
       </w:r>
       <w:r>
         <w:rPr>
@@ -532,7 +485,25 @@
           <w:szCs w:val="24"/>
           <w:lang w:val="en-GB"/>
         </w:rPr>
-        <w:t xml:space="preserve">This is also illustrated in the fact that Miles meets Maya, finally begin to establish a relationship with her, but ending up sabotaging himself and Maya breaking it off. Jack meets Stephanie and gets together with her, but in the end, he returns and gets married with no real repercussions, sans the broken nose of course. </w:t>
+        <w:t>This is also illustrated in the fact that Miles meets Maya, finally begin</w:t>
+      </w:r>
+      <w:r>
+        <w:rPr>
+          <w:rFonts w:ascii="Times New Roman" w:hAnsi="Times New Roman" w:cs="Times New Roman"/>
+          <w:sz w:val="24"/>
+          <w:szCs w:val="24"/>
+          <w:lang w:val="en-GB"/>
+        </w:rPr>
+        <w:t>ning</w:t>
+      </w:r>
+      <w:r>
+        <w:rPr>
+          <w:rFonts w:ascii="Times New Roman" w:hAnsi="Times New Roman" w:cs="Times New Roman"/>
+          <w:sz w:val="24"/>
+          <w:szCs w:val="24"/>
+          <w:lang w:val="en-GB"/>
+        </w:rPr>
+        <w:t xml:space="preserve"> to establish a relationship with her, but ending up sabotaging himself and Maya breaking it off. Jack meets Stephanie and gets together with her, but in the end, he returns and gets married with no real repercussions, sans the broken nose of course. </w:t>
       </w:r>
     </w:p>
     <w:p>
@@ -552,70 +523,61 @@
           <w:szCs w:val="24"/>
           <w:lang w:val="en-GB"/>
         </w:rPr>
-        <w:t xml:space="preserve">Though </w:t>
-      </w:r>
-      <w:r>
-        <w:rPr>
-          <w:rFonts w:ascii="Times New Roman" w:hAnsi="Times New Roman" w:cs="Times New Roman"/>
-          <w:sz w:val="24"/>
-          <w:szCs w:val="24"/>
-          <w:lang w:val="en-GB"/>
-        </w:rPr>
-        <w:t>I have</w:t>
-      </w:r>
-      <w:r>
-        <w:rPr>
-          <w:rFonts w:ascii="Times New Roman" w:hAnsi="Times New Roman" w:cs="Times New Roman"/>
-          <w:sz w:val="24"/>
-          <w:szCs w:val="24"/>
-          <w:lang w:val="en-GB"/>
-        </w:rPr>
-        <w:t xml:space="preserve"> been harping on about the characters being dislikeable, that </w:t>
-      </w:r>
-      <w:r>
-        <w:rPr>
-          <w:rFonts w:ascii="Times New Roman" w:hAnsi="Times New Roman" w:cs="Times New Roman"/>
-          <w:sz w:val="24"/>
-          <w:szCs w:val="24"/>
-          <w:lang w:val="en-GB"/>
-        </w:rPr>
-        <w:t>does not</w:t>
-      </w:r>
-      <w:r>
-        <w:rPr>
-          <w:rFonts w:ascii="Times New Roman" w:hAnsi="Times New Roman" w:cs="Times New Roman"/>
-          <w:sz w:val="24"/>
-          <w:szCs w:val="24"/>
-          <w:lang w:val="en-GB"/>
-        </w:rPr>
-        <w:t xml:space="preserve"> mean we </w:t>
-      </w:r>
-      <w:r>
-        <w:rPr>
-          <w:rFonts w:ascii="Times New Roman" w:hAnsi="Times New Roman" w:cs="Times New Roman"/>
-          <w:sz w:val="24"/>
-          <w:szCs w:val="24"/>
-          <w:lang w:val="en-GB"/>
-        </w:rPr>
-        <w:t>do not</w:t>
-      </w:r>
-      <w:r>
-        <w:rPr>
-          <w:rFonts w:ascii="Times New Roman" w:hAnsi="Times New Roman" w:cs="Times New Roman"/>
-          <w:sz w:val="24"/>
-          <w:szCs w:val="24"/>
-          <w:lang w:val="en-GB"/>
-        </w:rPr>
-        <w:t xml:space="preserve"> feel sympathy for them either. </w:t>
-      </w:r>
-      <w:r>
-        <w:rPr>
-          <w:rFonts w:ascii="Times New Roman" w:hAnsi="Times New Roman" w:cs="Times New Roman"/>
-          <w:sz w:val="24"/>
-          <w:szCs w:val="24"/>
-          <w:lang w:val="en-GB"/>
-        </w:rPr>
-        <w:t>The movie is great about having us invested in the characters even though we do not like them. Miles gets a call about his book not and gets really upset, we sympathize with him, cause we all know the feeling of having worked for something a long time, and having it ended up as a failure.</w:t>
+        <w:t xml:space="preserve">Though I have been harping on about the characters being dislikeable, that does not mean we do not feel sympathy for them either. The movie is great about </w:t>
+      </w:r>
+      <w:r>
+        <w:rPr>
+          <w:rFonts w:ascii="Times New Roman" w:hAnsi="Times New Roman" w:cs="Times New Roman"/>
+          <w:sz w:val="24"/>
+          <w:szCs w:val="24"/>
+          <w:lang w:val="en-GB"/>
+        </w:rPr>
+        <w:t>getting</w:t>
+      </w:r>
+      <w:r>
+        <w:rPr>
+          <w:rFonts w:ascii="Times New Roman" w:hAnsi="Times New Roman" w:cs="Times New Roman"/>
+          <w:sz w:val="24"/>
+          <w:szCs w:val="24"/>
+          <w:lang w:val="en-GB"/>
+        </w:rPr>
+        <w:t xml:space="preserve"> us invested in the characters even though we do not like them. Miles gets a call about his book not </w:t>
+      </w:r>
+      <w:r>
+        <w:rPr>
+          <w:rFonts w:ascii="Times New Roman" w:hAnsi="Times New Roman" w:cs="Times New Roman"/>
+          <w:sz w:val="24"/>
+          <w:szCs w:val="24"/>
+          <w:lang w:val="en-GB"/>
+        </w:rPr>
+        <w:t xml:space="preserve">being published </w:t>
+      </w:r>
+      <w:r>
+        <w:rPr>
+          <w:rFonts w:ascii="Times New Roman" w:hAnsi="Times New Roman" w:cs="Times New Roman"/>
+          <w:sz w:val="24"/>
+          <w:szCs w:val="24"/>
+          <w:lang w:val="en-GB"/>
+        </w:rPr>
+        <w:t>and gets really upset,</w:t>
+      </w:r>
+      <w:r>
+        <w:rPr>
+          <w:rFonts w:ascii="Times New Roman" w:hAnsi="Times New Roman" w:cs="Times New Roman"/>
+          <w:sz w:val="24"/>
+          <w:szCs w:val="24"/>
+          <w:lang w:val="en-GB"/>
+        </w:rPr>
+        <w:t xml:space="preserve"> and</w:t>
+      </w:r>
+      <w:r>
+        <w:rPr>
+          <w:rFonts w:ascii="Times New Roman" w:hAnsi="Times New Roman" w:cs="Times New Roman"/>
+          <w:sz w:val="24"/>
+          <w:szCs w:val="24"/>
+          <w:lang w:val="en-GB"/>
+        </w:rPr>
+        <w:t xml:space="preserve"> we sympathize with him, cause we all know the feeling of having worked for something a long time, and having it ended up as a failure.</w:t>
       </w:r>
     </w:p>
     <w:p>
@@ -635,27 +597,7 @@
           <w:szCs w:val="24"/>
           <w:lang w:val="en-GB"/>
         </w:rPr>
-        <w:t xml:space="preserve">There are also other creative elements to convey how Miles feels during the movie, if we take a look at the title cards for each day, we can see it’s just a black background with white letters, signifying that Miles is depressed, but the one day where he wakes up with Maya, it’s not a black background, but a colourful view of the local area, signifying Miles isn’t depressed anymore, because of Maya. That day, Maya breaks it off, and the next day </w:t>
-      </w:r>
-      <w:proofErr w:type="gramStart"/>
-      <w:r>
-        <w:rPr>
-          <w:rFonts w:ascii="Times New Roman" w:hAnsi="Times New Roman" w:cs="Times New Roman"/>
-          <w:sz w:val="24"/>
-          <w:szCs w:val="24"/>
-          <w:lang w:val="en-GB"/>
-        </w:rPr>
-        <w:t>we’re</w:t>
-      </w:r>
-      <w:proofErr w:type="gramEnd"/>
-      <w:r>
-        <w:rPr>
-          <w:rFonts w:ascii="Times New Roman" w:hAnsi="Times New Roman" w:cs="Times New Roman"/>
-          <w:sz w:val="24"/>
-          <w:szCs w:val="24"/>
-          <w:lang w:val="en-GB"/>
-        </w:rPr>
-        <w:t xml:space="preserve"> back to the black background, signifying Miles is back in a depressed state.</w:t>
+        <w:t>There are also other creative elements to convey how Miles feels during the movie, if we take a look at the title cards for each day, we can see it’s just a black background with white letters, signifying that Miles is depressed, but the one day where he wakes up with Maya, it’s not a black background, but a colourful view of the local area, signifying Miles isn’t depressed anymore, because of Maya. That day, Maya breaks it off, and the next day we’re back to the black background, signifying Miles is back in a depressed state.</w:t>
       </w:r>
     </w:p>
     <w:p>
@@ -704,36 +646,7 @@
           <w:szCs w:val="24"/>
           <w:lang w:val="en-GB"/>
         </w:rPr>
-        <w:t xml:space="preserve">I really like the </w:t>
-      </w:r>
-      <w:r>
-        <w:rPr>
-          <w:rFonts w:ascii="Times New Roman" w:hAnsi="Times New Roman" w:cs="Times New Roman"/>
-          <w:sz w:val="24"/>
-          <w:szCs w:val="24"/>
-          <w:lang w:val="en-GB"/>
-        </w:rPr>
-        <w:t xml:space="preserve">red/white theme in the movie, and how like in Miles book, we </w:t>
-      </w:r>
-      <w:proofErr w:type="gramStart"/>
-      <w:r>
-        <w:rPr>
-          <w:rFonts w:ascii="Times New Roman" w:hAnsi="Times New Roman" w:cs="Times New Roman"/>
-          <w:sz w:val="24"/>
-          <w:szCs w:val="24"/>
-          <w:lang w:val="en-GB"/>
-        </w:rPr>
-        <w:t>don’t</w:t>
-      </w:r>
-      <w:proofErr w:type="gramEnd"/>
-      <w:r>
-        <w:rPr>
-          <w:rFonts w:ascii="Times New Roman" w:hAnsi="Times New Roman" w:cs="Times New Roman"/>
-          <w:sz w:val="24"/>
-          <w:szCs w:val="24"/>
-          <w:lang w:val="en-GB"/>
-        </w:rPr>
-        <w:t xml:space="preserve"> know if he gets together with Maya or what happens to him. </w:t>
+        <w:t xml:space="preserve">I really like the red/white contrast in the movie, and how like in Miles book, we don’t know if he gets together with Maya or what happens to him. </w:t>
       </w:r>
     </w:p>
     <w:p>
@@ -746,26 +659,22 @@
           <w:lang w:val="en-GB"/>
         </w:rPr>
       </w:pPr>
-      <w:proofErr w:type="gramStart"/>
-      <w:r>
-        <w:rPr>
-          <w:rFonts w:ascii="Times New Roman" w:hAnsi="Times New Roman" w:cs="Times New Roman"/>
-          <w:sz w:val="24"/>
-          <w:szCs w:val="24"/>
-          <w:lang w:val="en-GB"/>
-        </w:rPr>
-        <w:t>I’d</w:t>
-      </w:r>
-      <w:proofErr w:type="gramEnd"/>
-      <w:r>
-        <w:rPr>
-          <w:rFonts w:ascii="Times New Roman" w:hAnsi="Times New Roman" w:cs="Times New Roman"/>
-          <w:sz w:val="24"/>
-          <w:szCs w:val="24"/>
-          <w:lang w:val="en-GB"/>
-        </w:rPr>
-        <w:t xml:space="preserve"> recommend watching this movie not only once, but multiple times to really get a sense of how the movie conveys emotions and characters.</w:t>
-      </w:r>
+      <w:r>
+        <w:rPr>
+          <w:rFonts w:ascii="Times New Roman" w:hAnsi="Times New Roman" w:cs="Times New Roman"/>
+          <w:sz w:val="24"/>
+          <w:szCs w:val="24"/>
+          <w:lang w:val="en-GB"/>
+        </w:rPr>
+        <w:t>I’d recommend watching this movie not only once, but multiple times to really get a sense of how the movie conveys emotions and characters.</w:t>
+      </w:r>
+    </w:p>
+    <w:p>
+      <w:pPr>
+        <w:rPr>
+          <w:lang w:val="en-GB"/>
+        </w:rPr>
+      </w:pPr>
     </w:p>
     <w:p>
       <w:pPr>
@@ -1303,6 +1212,7 @@
   <w:style w:type="paragraph" w:default="1" w:styleId="Normal">
     <w:name w:val="Normal"/>
     <w:qFormat/>
+    <w:rsid w:val="00D161A1"/>
   </w:style>
   <w:style w:type="paragraph" w:styleId="Overskrift1">
     <w:name w:val="heading 1"/>

</xml_diff>